<commit_message>
udpating book and updated syllabus
</commit_message>
<xml_diff>
--- a/documents/AdvancedR_finalproject.docx
+++ b/documents/AdvancedR_finalproject.docx
@@ -72,8 +72,10 @@
           <w:sz w:val="28"/>
           <w:szCs w:val="28"/>
         </w:rPr>
-        <w:t>5/13/2020</w:t>
-      </w:r>
+        <w:t>4/18/2021</w:t>
+      </w:r>
+      <w:bookmarkStart w:id="0" w:name="_GoBack"/>
+      <w:bookmarkEnd w:id="0"/>
       <w:r>
         <w:rPr>
           <w:b/>
@@ -94,19 +96,7 @@
         <w:ind w:firstLine="720"/>
       </w:pPr>
       <w:r>
-        <w:t xml:space="preserve">We’ve spent the better part of 7 weeks learning how to utilize </w:t>
-      </w:r>
-      <w:r>
-        <w:t>advanced R</w:t>
-      </w:r>
-      <w:r>
-        <w:t xml:space="preserve"> for geospatial data management and mapping. The final project involves you coding in </w:t>
-      </w:r>
-      <w:r>
-        <w:t>R</w:t>
-      </w:r>
-      <w:r>
-        <w:t xml:space="preserve"> to demonstrate proficiency with the language. You will have 4 in class time periods to accomplish this task. I will be present to help for all 4 classes. </w:t>
+        <w:t xml:space="preserve">We’ve spent the better part of 7 weeks learning how to utilize advanced R for geospatial data management and mapping. The final project involves you coding in R to demonstrate proficiency with the language. You will have 4 in class time periods to accomplish this task. I will be present to help for all 4 classes. </w:t>
       </w:r>
     </w:p>
     <w:p/>
@@ -149,8 +139,6 @@
         </w:rPr>
         <w:t xml:space="preserve">- This represents 20% of your final grade. </w:t>
       </w:r>
-      <w:bookmarkStart w:id="0" w:name="_GoBack"/>
-      <w:bookmarkEnd w:id="0"/>
     </w:p>
     <w:p>
       <w:pPr>
@@ -223,6 +211,7 @@
     <w:p/>
     <w:p>
       <w:pPr>
+        <w:jc w:val="center"/>
         <w:rPr>
           <w:b/>
           <w:bCs/>
@@ -239,7 +228,7 @@
           <w:szCs w:val="32"/>
           <w:u w:val="single"/>
         </w:rPr>
-        <w:t xml:space="preserve">Option 1: Choose your own. </w:t>
+        <w:t>Option 1: Choose your own.</w:t>
       </w:r>
     </w:p>
     <w:p>
@@ -258,18 +247,12 @@
         <w:ind w:firstLine="720"/>
       </w:pPr>
       <w:r>
-        <w:t xml:space="preserve">So far, either myself or the </w:t>
+        <w:t xml:space="preserve">So far, either myself or the R packages we’ve been using have supplied the datasets. It’s now time for you to select your own dataset. Some of you are graduate students or aspiring upperclassmen who have plenty of your own data to dive into for an advisor, lab, or project. Some of you have final projects in other classes where </w:t>
       </w:r>
       <w:r>
         <w:t>R</w:t>
       </w:r>
       <w:r>
-        <w:t xml:space="preserve"> packages we’ve been using have supplied the datasets. It’s now time for you to select your own dataset. Some of you are graduate students or aspiring upperclassmen who have plenty of your own data to dive into for an advisor, lab, or project. Some of you have final projects in other classes where </w:t>
-      </w:r>
-      <w:r>
-        <w:t>R</w:t>
-      </w:r>
-      <w:r>
         <w:t xml:space="preserve"> could be used to enhance your workflow you otherwise might’ve done in Excel or ArcGIS.  Here’s your chance to knock 2 things off your to-do list with 1 go.</w:t>
       </w:r>
     </w:p>
@@ -281,7 +264,7 @@
     </w:p>
     <w:p>
       <w:r>
-        <w:t>With a dataset(s) of your choosing, I would want you to show:</w:t>
+        <w:t>With a dataset(s) of your choosing:</w:t>
       </w:r>
     </w:p>
     <w:p/>
@@ -294,10 +277,7 @@
         </w:numPr>
       </w:pPr>
       <w:r>
-        <w:t xml:space="preserve">Load the dataset(s) in </w:t>
-      </w:r>
-      <w:r>
-        <w:t xml:space="preserve">R </w:t>
+        <w:t>Describe the dataset and goal of the R script</w:t>
       </w:r>
     </w:p>
     <w:p>
@@ -309,8 +289,23 @@
         </w:numPr>
       </w:pPr>
       <w:r>
+        <w:t xml:space="preserve">Load the dataset(s) in R </w:t>
+      </w:r>
+    </w:p>
+    <w:p>
+      <w:pPr>
+        <w:pStyle w:val="ListParagraph"/>
+        <w:numPr>
+          <w:ilvl w:val="0"/>
+          <w:numId w:val="1"/>
+        </w:numPr>
+      </w:pPr>
+      <w:r>
         <w:t>Quality Control / Quality Assure the data</w:t>
       </w:r>
+      <w:r>
+        <w:t xml:space="preserve"> – explain your methods</w:t>
+      </w:r>
     </w:p>
     <w:p>
       <w:pPr>
@@ -321,7 +316,7 @@
         </w:numPr>
       </w:pPr>
       <w:r>
-        <w:t xml:space="preserve">Detail your script to explain what’s happening and why </w:t>
+        <w:t>Perform basic statistical analysis</w:t>
       </w:r>
     </w:p>
     <w:p>
@@ -333,52 +328,74 @@
         </w:numPr>
       </w:pPr>
       <w:r>
-        <w:t>Plot the dataset</w:t>
-      </w:r>
-      <w:r>
-        <w:t xml:space="preserve"> using ggplot2</w:t>
+        <w:t>Create a function for your analysis/plotting</w:t>
+      </w:r>
+    </w:p>
+    <w:p>
+      <w:pPr>
+        <w:pStyle w:val="ListParagraph"/>
+        <w:numPr>
+          <w:ilvl w:val="0"/>
+          <w:numId w:val="1"/>
+        </w:numPr>
+      </w:pPr>
+      <w:r>
+        <w:t>Use advanced customization with base R plotting with your dataset</w:t>
+      </w:r>
+    </w:p>
+    <w:p>
+      <w:pPr>
+        <w:pStyle w:val="ListParagraph"/>
+        <w:numPr>
+          <w:ilvl w:val="0"/>
+          <w:numId w:val="1"/>
+        </w:numPr>
+      </w:pPr>
+      <w:r>
+        <w:t>Use ggplot2 to plot your dataset</w:t>
+      </w:r>
+    </w:p>
+    <w:p>
+      <w:pPr>
+        <w:pStyle w:val="ListParagraph"/>
+        <w:numPr>
+          <w:ilvl w:val="0"/>
+          <w:numId w:val="1"/>
+        </w:numPr>
+      </w:pPr>
+      <w:r>
+        <w:t>Add shapefiles/mapping tools to plot (if it’s a spatial dataset)</w:t>
+      </w:r>
+    </w:p>
+    <w:p>
+      <w:pPr>
+        <w:pStyle w:val="ListParagraph"/>
+        <w:numPr>
+          <w:ilvl w:val="0"/>
+          <w:numId w:val="1"/>
+        </w:numPr>
+      </w:pPr>
+      <w:r>
+        <w:t>Show trends (if it’s a time series dataset)</w:t>
       </w:r>
     </w:p>
     <w:p/>
     <w:p>
       <w:r>
-        <w:t>These are the</w:t>
-      </w:r>
-      <w:r>
-        <w:t xml:space="preserve"> 4</w:t>
-      </w:r>
-      <w:r>
-        <w:t xml:space="preserve"> main areas we covered with </w:t>
-      </w:r>
-      <w:r>
-        <w:t>R</w:t>
-      </w:r>
-      <w:r>
-        <w:t xml:space="preserve">. I’m not going to be picky about how you go about the above required tasks because this could vary tremendously from goal to goal or dataset to dataset. </w:t>
-      </w:r>
-      <w:r>
-        <w:rPr>
-          <w:i/>
-          <w:iCs/>
-        </w:rPr>
-        <w:t xml:space="preserve">As long as you demonstrate proficiency in </w:t>
-      </w:r>
-      <w:r>
-        <w:rPr>
-          <w:i/>
-          <w:iCs/>
-        </w:rPr>
-        <w:t>R</w:t>
-      </w:r>
-      <w:r>
-        <w:rPr>
-          <w:i/>
-          <w:iCs/>
-        </w:rPr>
-        <w:t>, I don’t care what you do</w:t>
-      </w:r>
-      <w:r>
-        <w:t xml:space="preserve">. </w:t>
+        <w:lastRenderedPageBreak/>
+        <w:t xml:space="preserve">These are the </w:t>
+      </w:r>
+      <w:r>
+        <w:t xml:space="preserve">main areas we covered with R. I’m not going to </w:t>
+      </w:r>
+      <w:r>
+        <w:t xml:space="preserve">be picky about how you accomplish </w:t>
+      </w:r>
+      <w:r>
+        <w:t xml:space="preserve">the above required tasks because this could vary tremendously from goal to goal or dataset to dataset. </w:t>
+      </w:r>
+      <w:r>
+        <w:t>Do not mistake leniency for carelessness though – you do have to show proficiency in R. So long as you demonstrate proficiency in R, I don’t care what do.</w:t>
       </w:r>
     </w:p>
     <w:p/>
@@ -388,9 +405,14 @@
       </w:r>
     </w:p>
     <w:p/>
-    <w:p/>
-    <w:p>
-      <w:pPr>
+    <w:p>
+      <w:pPr>
+        <w:jc w:val="center"/>
+      </w:pPr>
+    </w:p>
+    <w:p>
+      <w:pPr>
+        <w:jc w:val="center"/>
         <w:rPr>
           <w:b/>
           <w:bCs/>
@@ -417,7 +439,7 @@
           <w:szCs w:val="32"/>
           <w:u w:val="single"/>
         </w:rPr>
-        <w:t>Compare Temperature Global Temperature Change</w:t>
+        <w:t>Compare DEOS Agricultural Weather vs. Climatology</w:t>
       </w:r>
     </w:p>
     <w:p>
@@ -435,24 +457,154 @@
     </w:p>
     <w:p/>
     <w:p>
-      <w:pPr>
+      <w:r>
+        <w:t xml:space="preserve">DEOS </w:t>
+      </w:r>
+      <w:r>
+        <w:t xml:space="preserve">Daily Agricultural </w:t>
+      </w:r>
+      <w:r>
+        <w:t>Weather Dataset</w:t>
+      </w:r>
+    </w:p>
+    <w:p>
+      <w:pPr>
+        <w:pStyle w:val="ListParagraph"/>
+        <w:numPr>
+          <w:ilvl w:val="0"/>
+          <w:numId w:val="3"/>
+        </w:numPr>
+      </w:pPr>
+      <w:r>
+        <w:t>Daily averaged data from 2010-Present</w:t>
+      </w:r>
+      <w:r>
+        <w:t xml:space="preserve"> as a spatial dataset over Delaware</w:t>
+      </w:r>
+    </w:p>
+    <w:p>
+      <w:pPr>
+        <w:pStyle w:val="ListParagraph"/>
+        <w:numPr>
+          <w:ilvl w:val="0"/>
+          <w:numId w:val="3"/>
+        </w:numPr>
+      </w:pPr>
+      <w:r>
+        <w:t>Over 4000 days of data (each day since 2010)</w:t>
+      </w:r>
+    </w:p>
+    <w:p>
+      <w:pPr>
+        <w:pStyle w:val="ListParagraph"/>
+        <w:numPr>
+          <w:ilvl w:val="0"/>
+          <w:numId w:val="3"/>
+        </w:numPr>
         <w:rPr>
           <w:rFonts w:ascii="Times New Roman" w:eastAsia="Times New Roman" w:hAnsi="Times New Roman" w:cs="Times New Roman"/>
         </w:rPr>
       </w:pPr>
       <w:r>
-        <w:t xml:space="preserve">Dataset link from Dr. Pinki Mondal - </w:t>
-      </w:r>
-      <w:hyperlink r:id="rId5" w:history="1">
-        <w:r>
-          <w:rPr>
-            <w:rFonts w:ascii="Times New Roman" w:eastAsia="Times New Roman" w:hAnsi="Times New Roman" w:cs="Times New Roman"/>
-            <w:color w:val="0000FF"/>
-            <w:u w:val="single"/>
-          </w:rPr>
-          <w:t>ftp://ftp.cdc.noaa.gov/Datasets/cpc_global_temp/</w:t>
-        </w:r>
-      </w:hyperlink>
+        <w:rPr>
+          <w:rFonts w:ascii="Times New Roman" w:eastAsia="Times New Roman" w:hAnsi="Times New Roman" w:cs="Times New Roman"/>
+        </w:rPr>
+        <w:t xml:space="preserve">THREDDS Link - </w:t>
+      </w:r>
+      <w:r>
+        <w:rPr>
+          <w:rFonts w:ascii="Times New Roman" w:eastAsia="Times New Roman" w:hAnsi="Times New Roman" w:cs="Times New Roman"/>
+        </w:rPr>
+        <w:t>http://basin.ceoe.udel.edu/thredds/dodsC/DEOSAG.nc</w:t>
+      </w:r>
+    </w:p>
+    <w:p>
+      <w:pPr>
+        <w:rPr>
+          <w:rFonts w:ascii="Times New Roman" w:eastAsia="Times New Roman" w:hAnsi="Times New Roman" w:cs="Times New Roman"/>
+        </w:rPr>
+      </w:pPr>
+    </w:p>
+    <w:p>
+      <w:pPr>
+        <w:rPr>
+          <w:rFonts w:ascii="Times New Roman" w:eastAsia="Times New Roman" w:hAnsi="Times New Roman" w:cs="Times New Roman"/>
+        </w:rPr>
+      </w:pPr>
+      <w:r>
+        <w:rPr>
+          <w:rFonts w:ascii="Times New Roman" w:eastAsia="Times New Roman" w:hAnsi="Times New Roman" w:cs="Times New Roman"/>
+        </w:rPr>
+        <w:t>DEOS Agricultural Climatology Dataset</w:t>
+      </w:r>
+    </w:p>
+    <w:p>
+      <w:pPr>
+        <w:pStyle w:val="ListParagraph"/>
+        <w:numPr>
+          <w:ilvl w:val="0"/>
+          <w:numId w:val="3"/>
+        </w:numPr>
+        <w:rPr>
+          <w:rFonts w:ascii="Times New Roman" w:eastAsia="Times New Roman" w:hAnsi="Times New Roman" w:cs="Times New Roman"/>
+        </w:rPr>
+      </w:pPr>
+      <w:r>
+        <w:rPr>
+          <w:rFonts w:ascii="Times New Roman" w:eastAsia="Times New Roman" w:hAnsi="Times New Roman" w:cs="Times New Roman"/>
+        </w:rPr>
+        <w:t xml:space="preserve">Daily averaged data that has been averaged again for each day of </w:t>
+      </w:r>
+    </w:p>
+    <w:p>
+      <w:pPr>
+        <w:pStyle w:val="ListParagraph"/>
+        <w:numPr>
+          <w:ilvl w:val="0"/>
+          <w:numId w:val="3"/>
+        </w:numPr>
+        <w:rPr>
+          <w:rFonts w:ascii="Times New Roman" w:eastAsia="Times New Roman" w:hAnsi="Times New Roman" w:cs="Times New Roman"/>
+        </w:rPr>
+      </w:pPr>
+      <w:r>
+        <w:rPr>
+          <w:rFonts w:ascii="Times New Roman" w:eastAsia="Times New Roman" w:hAnsi="Times New Roman" w:cs="Times New Roman"/>
+        </w:rPr>
+        <w:t>366 days of data</w:t>
+      </w:r>
+    </w:p>
+    <w:p>
+      <w:pPr>
+        <w:pStyle w:val="ListParagraph"/>
+        <w:numPr>
+          <w:ilvl w:val="0"/>
+          <w:numId w:val="3"/>
+        </w:numPr>
+        <w:rPr>
+          <w:rFonts w:ascii="Times New Roman" w:eastAsia="Times New Roman" w:hAnsi="Times New Roman" w:cs="Times New Roman"/>
+        </w:rPr>
+      </w:pPr>
+      <w:r>
+        <w:rPr>
+          <w:rFonts w:ascii="Times New Roman" w:eastAsia="Times New Roman" w:hAnsi="Times New Roman" w:cs="Times New Roman"/>
+        </w:rPr>
+        <w:t xml:space="preserve">THREDDS Link - </w:t>
+      </w:r>
+      <w:r>
+        <w:rPr>
+          <w:rFonts w:ascii="Times New Roman" w:eastAsia="Times New Roman" w:hAnsi="Times New Roman" w:cs="Times New Roman"/>
+        </w:rPr>
+        <w:t>http://basin.ceoe.udel.edu/thredds/dodsC/deos_doy_climatology.nc</w:t>
+      </w:r>
+    </w:p>
+    <w:p>
+      <w:pPr>
+        <w:ind w:left="360"/>
+        <w:rPr>
+          <w:rFonts w:ascii="Times New Roman" w:eastAsia="Times New Roman" w:hAnsi="Times New Roman" w:cs="Times New Roman"/>
+        </w:rPr>
+      </w:pPr>
     </w:p>
     <w:p/>
     <w:p>
@@ -464,7 +616,22 @@
         </w:numPr>
       </w:pPr>
       <w:r>
-        <w:t xml:space="preserve">Navigate to Link. </w:t>
+        <w:t>Use ncdf4 to open the Links above – (</w:t>
+      </w:r>
+      <w:r>
+        <w:t>nc_open("</w:t>
+      </w:r>
+      <w:r>
+        <w:rPr>
+          <w:rFonts w:ascii="Times New Roman" w:eastAsia="Times New Roman" w:hAnsi="Times New Roman" w:cs="Times New Roman"/>
+        </w:rPr>
+        <w:t>http://basin.ceoe.udel.edu/thredds/dodsC/DEOSAG.nc</w:t>
+      </w:r>
+      <w:r>
+        <w:t xml:space="preserve"> ")</w:t>
+      </w:r>
+      <w:r>
+        <w:t>)</w:t>
       </w:r>
     </w:p>
     <w:p>
@@ -476,7 +643,16 @@
         </w:numPr>
       </w:pPr>
       <w:r>
-        <w:t xml:space="preserve">Download Maximum Temperature Data from 1979 to 2018.  </w:t>
+        <w:t xml:space="preserve">Select a single lat/lon point within </w:t>
+      </w:r>
+      <w:r>
+        <w:t xml:space="preserve">the Daily Agricultural Weather Dataset, gather the data, plot the time series of </w:t>
+      </w:r>
+      <w:r>
+        <w:t xml:space="preserve">temperature </w:t>
+      </w:r>
+      <w:r>
+        <w:t>(variable is meanTemp)</w:t>
       </w:r>
     </w:p>
     <w:p>
@@ -488,7 +664,10 @@
         </w:numPr>
       </w:pPr>
       <w:r>
-        <w:t xml:space="preserve">Average Maximum Temperature data for year 2018 globally. Plot. Add Coastlines. </w:t>
+        <w:t xml:space="preserve">Select same lat/lon point within the climatology dataset. Average all of the meanTemp values. Add line to </w:t>
+      </w:r>
+      <w:r>
+        <w:t>time series plot above (abline function)</w:t>
       </w:r>
     </w:p>
     <w:p>
@@ -500,7 +679,10 @@
         </w:numPr>
       </w:pPr>
       <w:r>
-        <w:t xml:space="preserve">Plot difference between 2018 average maximum temperature and 1979 average maximum temperature. </w:t>
+        <w:t xml:space="preserve">Select </w:t>
+      </w:r>
+      <w:r>
+        <w:t xml:space="preserve">recent day from the Daily Agricultural Weather Dataset, plot a raster image of meanTemp </w:t>
       </w:r>
     </w:p>
     <w:p>
@@ -512,19 +694,55 @@
         </w:numPr>
       </w:pPr>
       <w:r>
-        <w:t xml:space="preserve">Select location (anywhere on the globe). Plot </w:t>
-      </w:r>
-      <w:r>
-        <w:t xml:space="preserve">a spatial image of </w:t>
-      </w:r>
-      <w:r>
-        <w:t>2018 average maximum temperature data for the region your selected location is in. (for example, if you choose Newark, DE, plot the average maximum temperature for 2018 over the Mid-Atlantic</w:t>
-      </w:r>
-      <w:r>
-        <w:t>)</w:t>
-      </w:r>
-      <w:r>
-        <w:t>.</w:t>
+        <w:t>Find the same day</w:t>
+      </w:r>
+      <w:r>
+        <w:t xml:space="preserve"> within the Climatology Dataset. For example, if </w:t>
+      </w:r>
+      <w:r>
+        <w:t>you select</w:t>
+      </w:r>
+      <w:r>
+        <w:t>ed</w:t>
+      </w:r>
+      <w:r>
+        <w:t xml:space="preserve"> April 16</w:t>
+      </w:r>
+      <w:r>
+        <w:rPr>
+          <w:vertAlign w:val="superscript"/>
+        </w:rPr>
+        <w:t>th</w:t>
+      </w:r>
+      <w:r>
+        <w:t xml:space="preserve"> above,</w:t>
+      </w:r>
+      <w:r>
+        <w:t xml:space="preserve"> the 107</w:t>
+      </w:r>
+      <w:r>
+        <w:rPr>
+          <w:vertAlign w:val="superscript"/>
+        </w:rPr>
+        <w:t>th</w:t>
+      </w:r>
+      <w:r>
+        <w:t xml:space="preserve"> day of year in leap years, select the 107</w:t>
+      </w:r>
+      <w:r>
+        <w:rPr>
+          <w:vertAlign w:val="superscript"/>
+        </w:rPr>
+        <w:t>th</w:t>
+      </w:r>
+      <w:r>
+        <w:t xml:space="preserve"> day for the meanTemp variable in the climatology dataset.</w:t>
+      </w:r>
+      <w:r>
+        <w:t xml:space="preserve"> </w:t>
+      </w:r>
+      <w:r>
+        <w:t>Plot this days average temperature.</w:t>
       </w:r>
     </w:p>
     <w:p>
@@ -536,33 +754,22 @@
         </w:numPr>
       </w:pPr>
       <w:r>
-        <w:t xml:space="preserve">For your location, create a density plot using ggplot2 for a year (or years) of data, showing the frequency of particular temperature values. </w:t>
-      </w:r>
-    </w:p>
-    <w:p>
-      <w:pPr>
-        <w:pStyle w:val="ListParagraph"/>
-        <w:numPr>
-          <w:ilvl w:val="0"/>
-          <w:numId w:val="2"/>
-        </w:numPr>
-      </w:pPr>
-      <w:r>
-        <w:t>From 1979-2018 at that location, create time series of the data. Plot time series. Add regression line to show trend – (</w:t>
-      </w:r>
-      <w:hyperlink r:id="rId6" w:history="1">
-        <w:r>
-          <w:rPr>
-            <w:rStyle w:val="Hyperlink"/>
-          </w:rPr>
-          <w:t>https://docs.scipy.org/doc/scipy/reference/generated/scipy.stats.linregress.html)</w:t>
-        </w:r>
-      </w:hyperlink>
+        <w:t>Subtract the climatology meanTemp raster from the Daily Agricultural Weather Dataset’s meanTemp. Plot the difference.</w:t>
+      </w:r>
     </w:p>
     <w:p/>
     <w:p>
       <w:r>
-        <w:t xml:space="preserve">Submit resulting images and R Script to Canvas before 5/13/2020 at midnight. </w:t>
+        <w:t xml:space="preserve">Submit resulting images and R Script to </w:t>
+      </w:r>
+      <w:r>
+        <w:t xml:space="preserve">UD </w:t>
+      </w:r>
+      <w:r>
+        <w:t>Canvas before 4/18/2021</w:t>
+      </w:r>
+      <w:r>
+        <w:t xml:space="preserve"> at midnight. </w:t>
       </w:r>
     </w:p>
     <w:p>
@@ -673,6 +880,118 @@
     </w:lvl>
   </w:abstractNum>
   <w:abstractNum w:abstractNumId="1">
+    <w:nsid w:val="115766FA"/>
+    <w:multiLevelType w:val="hybridMultilevel"/>
+    <w:tmpl w:val="32880172"/>
+    <w:lvl w:ilvl="0" w:tplc="82DC922C">
+      <w:numFmt w:val="bullet"/>
+      <w:lvlText w:val="-"/>
+      <w:lvlJc w:val="left"/>
+      <w:pPr>
+        <w:ind w:left="720" w:hanging="360"/>
+      </w:pPr>
+      <w:rPr>
+        <w:rFonts w:ascii="Calibri" w:eastAsiaTheme="minorHAnsi" w:hAnsi="Calibri" w:cstheme="minorBidi" w:hint="default"/>
+      </w:rPr>
+    </w:lvl>
+    <w:lvl w:ilvl="1" w:tplc="04090003" w:tentative="1">
+      <w:start w:val="1"/>
+      <w:numFmt w:val="bullet"/>
+      <w:lvlText w:val="o"/>
+      <w:lvlJc w:val="left"/>
+      <w:pPr>
+        <w:ind w:left="1440" w:hanging="360"/>
+      </w:pPr>
+      <w:rPr>
+        <w:rFonts w:ascii="Courier New" w:hAnsi="Courier New" w:cs="Courier New" w:hint="default"/>
+      </w:rPr>
+    </w:lvl>
+    <w:lvl w:ilvl="2" w:tplc="04090005" w:tentative="1">
+      <w:start w:val="1"/>
+      <w:numFmt w:val="bullet"/>
+      <w:lvlText w:val=""/>
+      <w:lvlJc w:val="left"/>
+      <w:pPr>
+        <w:ind w:left="2160" w:hanging="360"/>
+      </w:pPr>
+      <w:rPr>
+        <w:rFonts w:ascii="Wingdings" w:hAnsi="Wingdings" w:hint="default"/>
+      </w:rPr>
+    </w:lvl>
+    <w:lvl w:ilvl="3" w:tplc="04090001" w:tentative="1">
+      <w:start w:val="1"/>
+      <w:numFmt w:val="bullet"/>
+      <w:lvlText w:val=""/>
+      <w:lvlJc w:val="left"/>
+      <w:pPr>
+        <w:ind w:left="2880" w:hanging="360"/>
+      </w:pPr>
+      <w:rPr>
+        <w:rFonts w:ascii="Symbol" w:hAnsi="Symbol" w:hint="default"/>
+      </w:rPr>
+    </w:lvl>
+    <w:lvl w:ilvl="4" w:tplc="04090003" w:tentative="1">
+      <w:start w:val="1"/>
+      <w:numFmt w:val="bullet"/>
+      <w:lvlText w:val="o"/>
+      <w:lvlJc w:val="left"/>
+      <w:pPr>
+        <w:ind w:left="3600" w:hanging="360"/>
+      </w:pPr>
+      <w:rPr>
+        <w:rFonts w:ascii="Courier New" w:hAnsi="Courier New" w:cs="Courier New" w:hint="default"/>
+      </w:rPr>
+    </w:lvl>
+    <w:lvl w:ilvl="5" w:tplc="04090005" w:tentative="1">
+      <w:start w:val="1"/>
+      <w:numFmt w:val="bullet"/>
+      <w:lvlText w:val=""/>
+      <w:lvlJc w:val="left"/>
+      <w:pPr>
+        <w:ind w:left="4320" w:hanging="360"/>
+      </w:pPr>
+      <w:rPr>
+        <w:rFonts w:ascii="Wingdings" w:hAnsi="Wingdings" w:hint="default"/>
+      </w:rPr>
+    </w:lvl>
+    <w:lvl w:ilvl="6" w:tplc="04090001" w:tentative="1">
+      <w:start w:val="1"/>
+      <w:numFmt w:val="bullet"/>
+      <w:lvlText w:val=""/>
+      <w:lvlJc w:val="left"/>
+      <w:pPr>
+        <w:ind w:left="5040" w:hanging="360"/>
+      </w:pPr>
+      <w:rPr>
+        <w:rFonts w:ascii="Symbol" w:hAnsi="Symbol" w:hint="default"/>
+      </w:rPr>
+    </w:lvl>
+    <w:lvl w:ilvl="7" w:tplc="04090003" w:tentative="1">
+      <w:start w:val="1"/>
+      <w:numFmt w:val="bullet"/>
+      <w:lvlText w:val="o"/>
+      <w:lvlJc w:val="left"/>
+      <w:pPr>
+        <w:ind w:left="5760" w:hanging="360"/>
+      </w:pPr>
+      <w:rPr>
+        <w:rFonts w:ascii="Courier New" w:hAnsi="Courier New" w:cs="Courier New" w:hint="default"/>
+      </w:rPr>
+    </w:lvl>
+    <w:lvl w:ilvl="8" w:tplc="04090005" w:tentative="1">
+      <w:start w:val="1"/>
+      <w:numFmt w:val="bullet"/>
+      <w:lvlText w:val=""/>
+      <w:lvlJc w:val="left"/>
+      <w:pPr>
+        <w:ind w:left="6480" w:hanging="360"/>
+      </w:pPr>
+      <w:rPr>
+        <w:rFonts w:ascii="Wingdings" w:hAnsi="Wingdings" w:hint="default"/>
+      </w:rPr>
+    </w:lvl>
+  </w:abstractNum>
+  <w:abstractNum w:abstractNumId="2">
     <w:nsid w:val="1B0A7A78"/>
     <w:multiLevelType w:val="hybridMultilevel"/>
     <w:tmpl w:val="3312CB5A"/>
@@ -762,10 +1081,13 @@
     </w:lvl>
   </w:abstractNum>
   <w:num w:numId="1">
-    <w:abstractNumId w:val="1"/>
+    <w:abstractNumId w:val="2"/>
   </w:num>
   <w:num w:numId="2">
     <w:abstractNumId w:val="0"/>
+  </w:num>
+  <w:num w:numId="3">
+    <w:abstractNumId w:val="1"/>
   </w:num>
 </w:numbering>
 </file>
@@ -1175,7 +1497,6 @@
   <w:style w:type="character" w:default="1" w:styleId="DefaultParagraphFont">
     <w:name w:val="Default Paragraph Font"/>
     <w:uiPriority w:val="1"/>
-    <w:semiHidden/>
     <w:unhideWhenUsed/>
   </w:style>
   <w:style w:type="table" w:default="1" w:styleId="TableNormal">

</xml_diff>

<commit_message>
updated advanced R final
</commit_message>
<xml_diff>
--- a/documents/AdvancedR_finalproject.docx
+++ b/documents/AdvancedR_finalproject.docx
@@ -74,8 +74,6 @@
         </w:rPr>
         <w:t>4/18/2021</w:t>
       </w:r>
-      <w:bookmarkStart w:id="0" w:name="_GoBack"/>
-      <w:bookmarkEnd w:id="0"/>
       <w:r>
         <w:rPr>
           <w:b/>
@@ -401,7 +399,13 @@
     <w:p/>
     <w:p>
       <w:r>
-        <w:t xml:space="preserve">Submit resulting images and R Script to Canvas before 5/13/2020 at midnight. </w:t>
+        <w:t xml:space="preserve">Submit resulting images and R Script to Canvas before </w:t>
+      </w:r>
+      <w:r>
+        <w:t xml:space="preserve">4/18/2021 </w:t>
+      </w:r>
+      <w:r>
+        <w:t xml:space="preserve">at midnight. </w:t>
       </w:r>
     </w:p>
     <w:p/>
@@ -664,11 +668,13 @@
         </w:numPr>
       </w:pPr>
       <w:r>
-        <w:t xml:space="preserve">Select same lat/lon point within the climatology dataset. Average all of the meanTemp values. Add line to </w:t>
-      </w:r>
-      <w:r>
-        <w:t>time series plot above (abline function)</w:t>
-      </w:r>
+        <w:t>Select same lat/lon point within the climatology dataset. Average al</w:t>
+      </w:r>
+      <w:r>
+        <w:t xml:space="preserve">l of the meanTemp values. Add this climatological time series to the plot above. </w:t>
+      </w:r>
+      <w:bookmarkStart w:id="0" w:name="_GoBack"/>
+      <w:bookmarkEnd w:id="0"/>
     </w:p>
     <w:p>
       <w:pPr>
@@ -1497,6 +1503,7 @@
   <w:style w:type="character" w:default="1" w:styleId="DefaultParagraphFont">
     <w:name w:val="Default Paragraph Font"/>
     <w:uiPriority w:val="1"/>
+    <w:semiHidden/>
     <w:unhideWhenUsed/>
   </w:style>
   <w:style w:type="table" w:default="1" w:styleId="TableNormal">

</xml_diff>